<commit_message>
changes done in bearcat branch
</commit_message>
<xml_diff>
--- a/gandhi.docx
+++ b/gandhi.docx
@@ -5,6 +5,27 @@
     <w:p>
       <w:r>
         <w:t>This is a Microsoft word document.</w:t>
+      </w:r>
+      <w:r>
+        <w:t xml:space="preserve">  </w:t>
+      </w:r>
+      <w:r>
+        <w:rPr>
+          <w:color w:val="C00000"/>
+        </w:rPr>
+        <w:t>(This is a change – Ve</w:t>
+      </w:r>
+      <w:r>
+        <w:rPr>
+          <w:color w:val="C00000"/>
+        </w:rPr>
+        <w:t>rsion for branch alternate</w:t>
+      </w:r>
+      <w:r>
+        <w:rPr>
+          <w:color w:val="C00000"/>
+        </w:rPr>
+        <w:t>)</w:t>
       </w:r>
     </w:p>
     <w:p>
@@ -304,6 +325,7 @@
         <w:spacing w:before="0" w:beforeAutospacing="0" w:after="150" w:afterAutospacing="0"/>
       </w:pPr>
     </w:p>
+    <w:p/>
     <w:sectPr>
       <w:pgSz w:w="12240" w:h="15840"/>
       <w:pgMar w:top="1440" w:right="1440" w:bottom="1440" w:left="1440" w:header="720" w:footer="720" w:gutter="0"/>
@@ -708,6 +730,7 @@
   <w:style w:type="paragraph" w:default="1" w:styleId="Normal">
     <w:name w:val="Normal"/>
     <w:qFormat/>
+    <w:rsid w:val="001772C0"/>
   </w:style>
   <w:style w:type="character" w:default="1" w:styleId="DefaultParagraphFont">
     <w:name w:val="Default Paragraph Font"/>

</xml_diff>